<commit_message>
Update footer header cho tài liệu communication
</commit_message>
<xml_diff>
--- a/1. Project management/3. Communication plan/AS_PM_CommunicationtPlan.docx
+++ b/1. Project management/3. Communication plan/AS_PM_CommunicationtPlan.docx
@@ -24,7 +24,7 @@
           <w:color w:val="FFFFFF" w:themeColor="background1"/>
           <w:sz w:val="72"/>
           <w:szCs w:val="52"/>
-          <w:lang w:eastAsia="vi-VN"/>
+          <w:lang w:val="en-US"/>
         </w:rPr>
         <mc:AlternateContent>
           <mc:Choice Requires="wps">
@@ -2050,8 +2050,6 @@
               </w:rPr>
               <w:t xml:space="preserve">(2) Introduction, </w:t>
             </w:r>
-            <w:bookmarkStart w:id="2" w:name="_GoBack"/>
-            <w:bookmarkEnd w:id="2"/>
             <w:r>
               <w:rPr>
                 <w:color w:val="000000" w:themeColor="text1"/>
@@ -2075,7 +2073,7 @@
           <w:szCs w:val="24"/>
         </w:rPr>
       </w:pPr>
-      <w:bookmarkStart w:id="3" w:name="_Toc373391577"/>
+      <w:bookmarkStart w:id="2" w:name="_Toc373391577"/>
       <w:r>
         <w:rPr>
           <w:rFonts w:asciiTheme="majorHAnsi" w:hAnsiTheme="majorHAnsi" w:cstheme="majorHAnsi"/>
@@ -2140,7 +2138,7 @@
         </w:rPr>
         <w:t>: Revision history</w:t>
       </w:r>
-      <w:bookmarkEnd w:id="3"/>
+      <w:bookmarkEnd w:id="2"/>
       <w:r>
         <w:rPr>
           <w:rFonts w:asciiTheme="majorHAnsi" w:hAnsiTheme="majorHAnsi" w:cstheme="majorHAnsi"/>
@@ -2164,7 +2162,7 @@
           <w:sz w:val="28"/>
         </w:rPr>
       </w:pPr>
-      <w:bookmarkStart w:id="4" w:name="_Toc373391571"/>
+      <w:bookmarkStart w:id="3" w:name="_Toc373391571"/>
       <w:r>
         <w:rPr>
           <w:b/>
@@ -2174,7 +2172,7 @@
         <w:lastRenderedPageBreak/>
         <w:t>Introduction</w:t>
       </w:r>
-      <w:bookmarkEnd w:id="4"/>
+      <w:bookmarkEnd w:id="3"/>
     </w:p>
     <w:p>
       <w:pPr>
@@ -2190,7 +2188,7 @@
           <w:sz w:val="24"/>
         </w:rPr>
       </w:pPr>
-      <w:bookmarkStart w:id="5" w:name="_Toc373391572"/>
+      <w:bookmarkStart w:id="4" w:name="_Toc373391572"/>
       <w:r>
         <w:rPr>
           <w:color w:val="1F3864" w:themeColor="accent5" w:themeShade="80"/>
@@ -2198,7 +2196,7 @@
         </w:rPr>
         <w:t>Purpose</w:t>
       </w:r>
-      <w:bookmarkEnd w:id="5"/>
+      <w:bookmarkEnd w:id="4"/>
     </w:p>
     <w:p>
       <w:pPr>
@@ -2379,7 +2377,7 @@
           <w:sz w:val="24"/>
         </w:rPr>
       </w:pPr>
-      <w:bookmarkStart w:id="6" w:name="_Toc373391573"/>
+      <w:bookmarkStart w:id="5" w:name="_Toc373391573"/>
       <w:r>
         <w:rPr>
           <w:color w:val="1F3864" w:themeColor="accent5" w:themeShade="80"/>
@@ -2387,7 +2385,7 @@
         </w:rPr>
         <w:t>Definition, Acronyms and Abbreviations</w:t>
       </w:r>
-      <w:bookmarkEnd w:id="6"/>
+      <w:bookmarkEnd w:id="5"/>
     </w:p>
     <w:tbl>
       <w:tblPr>
@@ -2726,7 +2724,7 @@
           <w:szCs w:val="24"/>
         </w:rPr>
       </w:pPr>
-      <w:bookmarkStart w:id="7" w:name="_Toc373391578"/>
+      <w:bookmarkStart w:id="6" w:name="_Toc373391578"/>
       <w:r>
         <w:rPr>
           <w:color w:val="7B7B7B" w:themeColor="accent3" w:themeShade="BF"/>
@@ -2784,7 +2782,7 @@
         </w:rPr>
         <w:t>: Definition, Acronyms and Abbreviations</w:t>
       </w:r>
-      <w:bookmarkEnd w:id="7"/>
+      <w:bookmarkEnd w:id="6"/>
     </w:p>
     <w:p>
       <w:pPr>
@@ -2800,7 +2798,7 @@
           <w:sz w:val="24"/>
         </w:rPr>
       </w:pPr>
-      <w:bookmarkStart w:id="8" w:name="_Toc373391574"/>
+      <w:bookmarkStart w:id="7" w:name="_Toc373391574"/>
       <w:r>
         <w:rPr>
           <w:color w:val="1F3864" w:themeColor="accent5" w:themeShade="80"/>
@@ -2808,7 +2806,7 @@
         </w:rPr>
         <w:t>Intended Audience and Reading Suggestions</w:t>
       </w:r>
-      <w:bookmarkEnd w:id="8"/>
+      <w:bookmarkEnd w:id="7"/>
     </w:p>
     <w:tbl>
       <w:tblPr>
@@ -3138,7 +3136,7 @@
           <w:szCs w:val="24"/>
         </w:rPr>
       </w:pPr>
-      <w:bookmarkStart w:id="9" w:name="_Toc373391579"/>
+      <w:bookmarkStart w:id="8" w:name="_Toc373391579"/>
       <w:r>
         <w:rPr>
           <w:color w:val="7B7B7B" w:themeColor="accent3" w:themeShade="BF"/>
@@ -3196,7 +3194,7 @@
         </w:rPr>
         <w:t>: Intended Audience and Reading Suggestions</w:t>
       </w:r>
-      <w:bookmarkEnd w:id="9"/>
+      <w:bookmarkEnd w:id="8"/>
     </w:p>
     <w:p>
       <w:pPr>
@@ -3231,7 +3229,7 @@
           <w:sz w:val="28"/>
         </w:rPr>
       </w:pPr>
-      <w:bookmarkStart w:id="10" w:name="_Toc373391575"/>
+      <w:bookmarkStart w:id="9" w:name="_Toc373391575"/>
       <w:r>
         <w:rPr>
           <w:b/>
@@ -3241,7 +3239,7 @@
         <w:lastRenderedPageBreak/>
         <w:t>Project stakeholders</w:t>
       </w:r>
-      <w:bookmarkEnd w:id="10"/>
+      <w:bookmarkEnd w:id="9"/>
     </w:p>
     <w:tbl>
       <w:tblPr>
@@ -4399,7 +4397,7 @@
           <w:szCs w:val="24"/>
         </w:rPr>
       </w:pPr>
-      <w:bookmarkStart w:id="11" w:name="_Toc373391580"/>
+      <w:bookmarkStart w:id="10" w:name="_Toc373391580"/>
       <w:r>
         <w:rPr>
           <w:color w:val="7B7B7B" w:themeColor="accent3" w:themeShade="BF"/>
@@ -4457,7 +4455,7 @@
         </w:rPr>
         <w:t>: Project stakeholders</w:t>
       </w:r>
-      <w:bookmarkEnd w:id="11"/>
+      <w:bookmarkEnd w:id="10"/>
     </w:p>
     <w:p>
       <w:pPr>
@@ -4532,7 +4530,7 @@
           <w:sz w:val="28"/>
         </w:rPr>
       </w:pPr>
-      <w:bookmarkStart w:id="12" w:name="_Toc373391576"/>
+      <w:bookmarkStart w:id="11" w:name="_Toc373391576"/>
       <w:r>
         <w:rPr>
           <w:b/>
@@ -4542,7 +4540,7 @@
         <w:lastRenderedPageBreak/>
         <w:t>Detail communication plan</w:t>
       </w:r>
-      <w:bookmarkEnd w:id="12"/>
+      <w:bookmarkEnd w:id="11"/>
     </w:p>
     <w:p>
       <w:pPr>
@@ -4564,7 +4562,7 @@
       <w:tblPr>
         <w:tblStyle w:val="TableGrid"/>
         <w:tblW w:w="15575" w:type="dxa"/>
-        <w:tblInd w:w="-635" w:type="dxa"/>
+        <w:tblInd w:w="-5" w:type="dxa"/>
         <w:tblLayout w:type="fixed"/>
         <w:tblLook w:val="04A0" w:firstRow="1" w:lastRow="0" w:firstColumn="1" w:lastColumn="0" w:noHBand="0" w:noVBand="1"/>
       </w:tblPr>
@@ -6313,6 +6311,8 @@
             </w:pPr>
           </w:p>
         </w:tc>
+        <w:bookmarkStart w:id="12" w:name="_GoBack"/>
+        <w:bookmarkEnd w:id="12"/>
       </w:tr>
       <w:tr>
         <w:trPr>
@@ -6627,7 +6627,7 @@
       <w:headerReference w:type="default" r:id="rId21"/>
       <w:footerReference w:type="default" r:id="rId22"/>
       <w:pgSz w:w="16838" w:h="11906" w:orient="landscape"/>
-      <w:pgMar w:top="2250" w:right="1440" w:bottom="566" w:left="1440" w:header="720" w:footer="720" w:gutter="0"/>
+      <w:pgMar w:top="1871" w:right="368" w:bottom="566" w:left="540" w:header="720" w:footer="720" w:gutter="0"/>
       <w:cols w:space="720"/>
       <w:docGrid w:linePitch="360"/>
     </w:sectPr>
@@ -6675,7 +6675,7 @@
         <w:noProof/>
         <w:color w:val="7B7B7B" w:themeColor="accent3" w:themeShade="BF"/>
         <w:sz w:val="24"/>
-        <w:lang w:eastAsia="vi-VN"/>
+        <w:lang w:val="en-US"/>
       </w:rPr>
       <mc:AlternateContent>
         <mc:Choice Requires="wps">
@@ -6683,10 +6683,10 @@
             <wp:anchor distT="0" distB="0" distL="114300" distR="114300" simplePos="0" relativeHeight="251665408" behindDoc="0" locked="0" layoutInCell="1" allowOverlap="1" wp14:anchorId="413C667D" wp14:editId="4534ADD0">
               <wp:simplePos x="0" y="0"/>
               <wp:positionH relativeFrom="column">
-                <wp:posOffset>-10245</wp:posOffset>
+                <wp:posOffset>8890</wp:posOffset>
               </wp:positionH>
               <wp:positionV relativeFrom="paragraph">
-                <wp:posOffset>259989</wp:posOffset>
+                <wp:posOffset>-45085</wp:posOffset>
               </wp:positionV>
               <wp:extent cx="5876925" cy="0"/>
               <wp:effectExtent l="0" t="0" r="28575" b="19050"/>
@@ -6739,7 +6739,7 @@
         </mc:Choice>
         <mc:Fallback>
           <w:pict>
-            <v:line w14:anchorId="46B7AB33" id="Straight Connector 5" o:spid="_x0000_s1026" style="position:absolute;z-index:251665408;visibility:visible;mso-wrap-style:square;mso-width-percent:0;mso-wrap-distance-left:9pt;mso-wrap-distance-top:0;mso-wrap-distance-right:9pt;mso-wrap-distance-bottom:0;mso-position-horizontal:absolute;mso-position-horizontal-relative:text;mso-position-vertical:absolute;mso-position-vertical-relative:text;mso-width-percent:0;mso-width-relative:margin" from="-.8pt,20.45pt" to="461.95pt,20.45pt" o:gfxdata="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" strokecolor="#7b7b7b [2406]" strokeweight="1.5pt">
+            <v:line w14:anchorId="43FB27E6" id="Straight Connector 5" o:spid="_x0000_s1026" style="position:absolute;z-index:251665408;visibility:visible;mso-wrap-style:square;mso-width-percent:0;mso-wrap-distance-left:9pt;mso-wrap-distance-top:0;mso-wrap-distance-right:9pt;mso-wrap-distance-bottom:0;mso-position-horizontal:absolute;mso-position-horizontal-relative:text;mso-position-vertical:absolute;mso-position-vertical-relative:text;mso-width-percent:0;mso-width-relative:margin" from=".7pt,-3.55pt" to="463.45pt,-3.55pt" o:gfxdata="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" strokecolor="#7b7b7b [2406]" strokeweight="1.5pt">
               <v:stroke joinstyle="miter"/>
             </v:line>
           </w:pict>
@@ -6774,18 +6774,18 @@
         <w:noProof/>
         <w:color w:val="7B7B7B" w:themeColor="accent3" w:themeShade="BF"/>
         <w:sz w:val="24"/>
-        <w:lang w:eastAsia="vi-VN"/>
+        <w:lang w:val="en-US"/>
       </w:rPr>
       <mc:AlternateContent>
         <mc:Choice Requires="wps">
           <w:drawing>
-            <wp:anchor distT="0" distB="0" distL="114300" distR="114300" simplePos="0" relativeHeight="251681792" behindDoc="0" locked="0" layoutInCell="1" allowOverlap="1" wp14:anchorId="43DEF158" wp14:editId="5ADD9FB9">
+            <wp:anchor distT="0" distB="0" distL="114300" distR="114300" simplePos="0" relativeHeight="251681792" behindDoc="0" locked="0" layoutInCell="1" allowOverlap="1" wp14:anchorId="7CE286DA" wp14:editId="195C4AF0">
               <wp:simplePos x="0" y="0"/>
-              <wp:positionH relativeFrom="column">
-                <wp:posOffset>-10245</wp:posOffset>
+              <wp:positionH relativeFrom="margin">
+                <wp:posOffset>9525</wp:posOffset>
               </wp:positionH>
               <wp:positionV relativeFrom="paragraph">
-                <wp:posOffset>259989</wp:posOffset>
+                <wp:posOffset>-45085</wp:posOffset>
               </wp:positionV>
               <wp:extent cx="5876925" cy="0"/>
               <wp:effectExtent l="0" t="0" r="28575" b="19050"/>
@@ -6838,8 +6838,9 @@
         </mc:Choice>
         <mc:Fallback>
           <w:pict>
-            <v:line w14:anchorId="4AC66198" id="Straight Connector 6" o:spid="_x0000_s1026" style="position:absolute;z-index:251681792;visibility:visible;mso-wrap-style:square;mso-width-percent:0;mso-wrap-distance-left:9pt;mso-wrap-distance-top:0;mso-wrap-distance-right:9pt;mso-wrap-distance-bottom:0;mso-position-horizontal:absolute;mso-position-horizontal-relative:text;mso-position-vertical:absolute;mso-position-vertical-relative:text;mso-width-percent:0;mso-width-relative:margin" from="-.8pt,20.45pt" to="461.95pt,20.45pt" o:gfxdata="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" strokecolor="#7b7b7b [2406]" strokeweight="1.5pt">
+            <v:line w14:anchorId="062A9619" id="Straight Connector 6" o:spid="_x0000_s1026" style="position:absolute;z-index:251681792;visibility:visible;mso-wrap-style:square;mso-width-percent:0;mso-wrap-distance-left:9pt;mso-wrap-distance-top:0;mso-wrap-distance-right:9pt;mso-wrap-distance-bottom:0;mso-position-horizontal:absolute;mso-position-horizontal-relative:margin;mso-position-vertical:absolute;mso-position-vertical-relative:text;mso-width-percent:0;mso-width-relative:margin" from=".75pt,-3.55pt" to="463.5pt,-3.55pt" o:gfxdata="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" strokecolor="#7b7b7b [2406]" strokeweight="1.5pt">
               <v:stroke joinstyle="miter"/>
+              <w10:wrap anchorx="margin"/>
             </v:line>
           </w:pict>
         </mc:Fallback>
@@ -6875,7 +6876,7 @@
         <w:tab w:val="clear" w:pos="4513"/>
         <w:tab w:val="clear" w:pos="9026"/>
       </w:tabs>
-      <w:jc w:val="right"/>
+      <w:jc w:val="center"/>
       <w:rPr>
         <w:color w:val="C00000"/>
       </w:rPr>
@@ -6885,20 +6886,20 @@
         <w:noProof/>
         <w:color w:val="7B7B7B" w:themeColor="accent3" w:themeShade="BF"/>
         <w:sz w:val="24"/>
-        <w:lang w:eastAsia="vi-VN"/>
+        <w:lang w:val="en-US"/>
       </w:rPr>
       <mc:AlternateContent>
         <mc:Choice Requires="wps">
           <w:drawing>
             <wp:anchor distT="0" distB="0" distL="114300" distR="114300" simplePos="0" relativeHeight="251675648" behindDoc="0" locked="0" layoutInCell="1" allowOverlap="1" wp14:anchorId="236DF231" wp14:editId="4BF103AA">
               <wp:simplePos x="0" y="0"/>
-              <wp:positionH relativeFrom="column">
-                <wp:posOffset>-104775</wp:posOffset>
+              <wp:positionH relativeFrom="margin">
+                <wp:align>left</wp:align>
               </wp:positionH>
               <wp:positionV relativeFrom="paragraph">
-                <wp:posOffset>225425</wp:posOffset>
+                <wp:posOffset>-22225</wp:posOffset>
               </wp:positionV>
-              <wp:extent cx="8963025" cy="0"/>
+              <wp:extent cx="9896475" cy="0"/>
               <wp:effectExtent l="0" t="0" r="28575" b="19050"/>
               <wp:wrapNone/>
               <wp:docPr id="12" name="Straight Connector 12"/>
@@ -6910,7 +6911,7 @@
                     <wps:spPr>
                       <a:xfrm>
                         <a:off x="0" y="0"/>
-                        <a:ext cx="8963025" cy="0"/>
+                        <a:ext cx="9896475" cy="0"/>
                       </a:xfrm>
                       <a:prstGeom prst="line">
                         <a:avLst/>
@@ -6944,17 +6945,129 @@
               <wp14:sizeRelH relativeFrom="margin">
                 <wp14:pctWidth>0</wp14:pctWidth>
               </wp14:sizeRelH>
+              <wp14:sizeRelV relativeFrom="margin">
+                <wp14:pctHeight>0</wp14:pctHeight>
+              </wp14:sizeRelV>
             </wp:anchor>
           </w:drawing>
         </mc:Choice>
         <mc:Fallback>
           <w:pict>
-            <v:line w14:anchorId="5A777D62" id="Straight Connector 12" o:spid="_x0000_s1026" style="position:absolute;z-index:251675648;visibility:visible;mso-wrap-style:square;mso-width-percent:0;mso-wrap-distance-left:9pt;mso-wrap-distance-top:0;mso-wrap-distance-right:9pt;mso-wrap-distance-bottom:0;mso-position-horizontal:absolute;mso-position-horizontal-relative:text;mso-position-vertical:absolute;mso-position-vertical-relative:text;mso-width-percent:0;mso-width-relative:margin" from="-8.25pt,17.75pt" to="697.5pt,17.75pt" o:gfxdata="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" strokecolor="#7b7b7b [2406]" strokeweight="1.5pt">
+            <v:line w14:anchorId="04D2A344" id="Straight Connector 12" o:spid="_x0000_s1026" style="position:absolute;z-index:251675648;visibility:visible;mso-wrap-style:square;mso-width-percent:0;mso-height-percent:0;mso-wrap-distance-left:9pt;mso-wrap-distance-top:0;mso-wrap-distance-right:9pt;mso-wrap-distance-bottom:0;mso-position-horizontal:left;mso-position-horizontal-relative:margin;mso-position-vertical:absolute;mso-position-vertical-relative:text;mso-width-percent:0;mso-height-percent:0;mso-width-relative:margin;mso-height-relative:margin" from="0,-1.75pt" to="779.25pt,-1.75pt" o:gfxdata="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" strokecolor="#7b7b7b [2406]" strokeweight="1.5pt">
               <v:stroke joinstyle="miter"/>
+              <w10:wrap anchorx="margin"/>
             </v:line>
           </w:pict>
         </mc:Fallback>
       </mc:AlternateContent>
+    </w:r>
+    <w:r>
+      <w:rPr>
+        <w:noProof/>
+        <w:color w:val="C00000"/>
+        <w:sz w:val="24"/>
+        <w:lang w:val="en-US"/>
+      </w:rPr>
+      <w:tab/>
+    </w:r>
+    <w:r>
+      <w:rPr>
+        <w:noProof/>
+        <w:color w:val="C00000"/>
+        <w:sz w:val="24"/>
+        <w:lang w:val="en-US"/>
+      </w:rPr>
+      <w:tab/>
+    </w:r>
+    <w:r>
+      <w:rPr>
+        <w:noProof/>
+        <w:color w:val="C00000"/>
+        <w:sz w:val="24"/>
+        <w:lang w:val="en-US"/>
+      </w:rPr>
+      <w:tab/>
+    </w:r>
+    <w:r>
+      <w:rPr>
+        <w:noProof/>
+        <w:color w:val="C00000"/>
+        <w:sz w:val="24"/>
+        <w:lang w:val="en-US"/>
+      </w:rPr>
+      <w:tab/>
+    </w:r>
+    <w:r>
+      <w:rPr>
+        <w:noProof/>
+        <w:color w:val="C00000"/>
+        <w:sz w:val="24"/>
+        <w:lang w:val="en-US"/>
+      </w:rPr>
+      <w:tab/>
+    </w:r>
+    <w:r>
+      <w:rPr>
+        <w:noProof/>
+        <w:color w:val="C00000"/>
+        <w:sz w:val="24"/>
+        <w:lang w:val="en-US"/>
+      </w:rPr>
+      <w:tab/>
+    </w:r>
+    <w:r>
+      <w:rPr>
+        <w:noProof/>
+        <w:color w:val="C00000"/>
+        <w:sz w:val="24"/>
+        <w:lang w:val="en-US"/>
+      </w:rPr>
+      <w:tab/>
+    </w:r>
+    <w:r>
+      <w:rPr>
+        <w:noProof/>
+        <w:color w:val="C00000"/>
+        <w:sz w:val="24"/>
+        <w:lang w:val="en-US"/>
+      </w:rPr>
+      <w:tab/>
+    </w:r>
+    <w:r>
+      <w:rPr>
+        <w:noProof/>
+        <w:color w:val="C00000"/>
+        <w:sz w:val="24"/>
+        <w:lang w:val="en-US"/>
+      </w:rPr>
+      <w:tab/>
+    </w:r>
+    <w:r>
+      <w:rPr>
+        <w:noProof/>
+        <w:color w:val="C00000"/>
+        <w:sz w:val="24"/>
+        <w:lang w:val="en-US"/>
+      </w:rPr>
+      <w:tab/>
+    </w:r>
+    <w:r>
+      <w:rPr>
+        <w:noProof/>
+        <w:color w:val="C00000"/>
+        <w:sz w:val="24"/>
+        <w:lang w:val="en-US"/>
+      </w:rPr>
+      <w:tab/>
+    </w:r>
+    <w:r>
+      <w:rPr>
+        <w:noProof/>
+        <w:color w:val="C00000"/>
+        <w:sz w:val="24"/>
+        <w:lang w:val="en-US"/>
+      </w:rPr>
+      <w:tab/>
     </w:r>
     <w:r>
       <w:rPr>
@@ -7058,21 +7171,37 @@
           </w:pPr>
           <w:r>
             <w:rPr>
+              <w:color w:val="7B7B7B" w:themeColor="accent3" w:themeShade="BF"/>
+              <w:sz w:val="24"/>
+              <w:lang w:val="en-US"/>
+            </w:rPr>
+            <w:t>Admission system – Communication plan</w:t>
+          </w:r>
+        </w:p>
+        <w:p>
+          <w:pPr>
+            <w:pStyle w:val="Header"/>
+            <w:rPr>
+              <w:color w:val="C00000"/>
+            </w:rPr>
+          </w:pPr>
+          <w:r>
+            <w:rPr>
               <w:noProof/>
               <w:color w:val="7B7B7B" w:themeColor="accent3" w:themeShade="BF"/>
               <w:sz w:val="24"/>
-              <w:lang w:eastAsia="vi-VN"/>
+              <w:lang w:val="en-US"/>
             </w:rPr>
             <mc:AlternateContent>
               <mc:Choice Requires="wps">
                 <w:drawing>
-                  <wp:anchor distT="0" distB="0" distL="114300" distR="114300" simplePos="0" relativeHeight="251677696" behindDoc="0" locked="0" layoutInCell="1" allowOverlap="1" wp14:anchorId="4FB03CB4" wp14:editId="3715927E">
+                  <wp:anchor distT="0" distB="0" distL="114300" distR="114300" simplePos="0" relativeHeight="251677696" behindDoc="0" locked="0" layoutInCell="1" allowOverlap="1" wp14:anchorId="6F97723A" wp14:editId="20060698">
                     <wp:simplePos x="0" y="0"/>
                     <wp:positionH relativeFrom="column">
-                      <wp:posOffset>0</wp:posOffset>
+                      <wp:posOffset>9525</wp:posOffset>
                     </wp:positionH>
                     <wp:positionV relativeFrom="paragraph">
-                      <wp:posOffset>304800</wp:posOffset>
+                      <wp:posOffset>43815</wp:posOffset>
                     </wp:positionV>
                     <wp:extent cx="5876925" cy="0"/>
                     <wp:effectExtent l="0" t="0" r="28575" b="19050"/>
@@ -7125,29 +7254,13 @@
               </mc:Choice>
               <mc:Fallback>
                 <w:pict>
-                  <v:line w14:anchorId="37A3E78A" id="Straight Connector 1" o:spid="_x0000_s1026" style="position:absolute;z-index:251677696;visibility:visible;mso-wrap-style:square;mso-width-percent:0;mso-wrap-distance-left:9pt;mso-wrap-distance-top:0;mso-wrap-distance-right:9pt;mso-wrap-distance-bottom:0;mso-position-horizontal:absolute;mso-position-horizontal-relative:text;mso-position-vertical:absolute;mso-position-vertical-relative:text;mso-width-percent:0;mso-width-relative:margin" from="0,24pt" to="462.75pt,24pt" o:gfxdata="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" strokecolor="#7b7b7b [2406]" strokeweight="1.5pt">
+                  <v:line w14:anchorId="59C2D053" id="Straight Connector 1" o:spid="_x0000_s1026" style="position:absolute;z-index:251677696;visibility:visible;mso-wrap-style:square;mso-width-percent:0;mso-wrap-distance-left:9pt;mso-wrap-distance-top:0;mso-wrap-distance-right:9pt;mso-wrap-distance-bottom:0;mso-position-horizontal:absolute;mso-position-horizontal-relative:text;mso-position-vertical:absolute;mso-position-vertical-relative:text;mso-width-percent:0;mso-width-relative:margin" from=".75pt,3.45pt" to="463.5pt,3.45pt" o:gfxdata="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" strokecolor="#7b7b7b [2406]" strokeweight="1.5pt">
                     <v:stroke joinstyle="miter"/>
                   </v:line>
                 </w:pict>
               </mc:Fallback>
             </mc:AlternateContent>
           </w:r>
-          <w:r>
-            <w:rPr>
-              <w:color w:val="7B7B7B" w:themeColor="accent3" w:themeShade="BF"/>
-              <w:sz w:val="24"/>
-              <w:lang w:val="en-US"/>
-            </w:rPr>
-            <w:t>Admission system – Communication plan</w:t>
-          </w:r>
-        </w:p>
-        <w:p>
-          <w:pPr>
-            <w:pStyle w:val="Header"/>
-            <w:rPr>
-              <w:color w:val="C00000"/>
-            </w:rPr>
-          </w:pPr>
         </w:p>
       </w:tc>
       <w:tc>
@@ -7247,21 +7360,37 @@
     </w:pPr>
     <w:r>
       <w:rPr>
+        <w:color w:val="7B7B7B" w:themeColor="accent3" w:themeShade="BF"/>
+        <w:sz w:val="24"/>
+        <w:lang w:val="en-US"/>
+      </w:rPr>
+      <w:t>Admission system – Communication plan</w:t>
+    </w:r>
+  </w:p>
+  <w:p>
+    <w:pPr>
+      <w:pStyle w:val="Header"/>
+      <w:rPr>
+        <w:color w:val="A80000"/>
+      </w:rPr>
+    </w:pPr>
+    <w:r>
+      <w:rPr>
         <w:noProof/>
         <w:color w:val="7B7B7B" w:themeColor="accent3" w:themeShade="BF"/>
         <w:sz w:val="24"/>
-        <w:lang w:eastAsia="vi-VN"/>
+        <w:lang w:val="en-US"/>
       </w:rPr>
       <mc:AlternateContent>
         <mc:Choice Requires="wps">
           <w:drawing>
-            <wp:anchor distT="0" distB="0" distL="114300" distR="114300" simplePos="0" relativeHeight="251679744" behindDoc="0" locked="0" layoutInCell="1" allowOverlap="1" wp14:anchorId="5154D88C" wp14:editId="3F04523E">
+            <wp:anchor distT="0" distB="0" distL="114300" distR="114300" simplePos="0" relativeHeight="251679744" behindDoc="0" locked="0" layoutInCell="1" allowOverlap="1" wp14:anchorId="1731A871" wp14:editId="6717C353">
               <wp:simplePos x="0" y="0"/>
               <wp:positionH relativeFrom="column">
-                <wp:posOffset>0</wp:posOffset>
+                <wp:posOffset>-9525</wp:posOffset>
               </wp:positionH>
               <wp:positionV relativeFrom="paragraph">
-                <wp:posOffset>304800</wp:posOffset>
+                <wp:posOffset>53340</wp:posOffset>
               </wp:positionV>
               <wp:extent cx="5876925" cy="0"/>
               <wp:effectExtent l="0" t="0" r="28575" b="19050"/>
@@ -7314,29 +7443,13 @@
         </mc:Choice>
         <mc:Fallback>
           <w:pict>
-            <v:line w14:anchorId="48337763" id="Straight Connector 3" o:spid="_x0000_s1026" style="position:absolute;z-index:251679744;visibility:visible;mso-wrap-style:square;mso-width-percent:0;mso-wrap-distance-left:9pt;mso-wrap-distance-top:0;mso-wrap-distance-right:9pt;mso-wrap-distance-bottom:0;mso-position-horizontal:absolute;mso-position-horizontal-relative:text;mso-position-vertical:absolute;mso-position-vertical-relative:text;mso-width-percent:0;mso-width-relative:margin" from="0,24pt" to="462.75pt,24pt" o:gfxdata="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" strokecolor="#7b7b7b [2406]" strokeweight="1.5pt">
+            <v:line w14:anchorId="2D92DC7B" id="Straight Connector 3" o:spid="_x0000_s1026" style="position:absolute;z-index:251679744;visibility:visible;mso-wrap-style:square;mso-width-percent:0;mso-wrap-distance-left:9pt;mso-wrap-distance-top:0;mso-wrap-distance-right:9pt;mso-wrap-distance-bottom:0;mso-position-horizontal:absolute;mso-position-horizontal-relative:text;mso-position-vertical:absolute;mso-position-vertical-relative:text;mso-width-percent:0;mso-width-relative:margin" from="-.75pt,4.2pt" to="462pt,4.2pt" o:gfxdata="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" strokecolor="#7b7b7b [2406]" strokeweight="1.5pt">
               <v:stroke joinstyle="miter"/>
             </v:line>
           </w:pict>
         </mc:Fallback>
       </mc:AlternateContent>
     </w:r>
-    <w:r>
-      <w:rPr>
-        <w:color w:val="7B7B7B" w:themeColor="accent3" w:themeShade="BF"/>
-        <w:sz w:val="24"/>
-        <w:lang w:val="en-US"/>
-      </w:rPr>
-      <w:t>Admission system – Communication plan</w:t>
-    </w:r>
-  </w:p>
-  <w:p>
-    <w:pPr>
-      <w:pStyle w:val="Header"/>
-      <w:rPr>
-        <w:color w:val="A80000"/>
-      </w:rPr>
-    </w:pPr>
   </w:p>
 </w:hdr>
 </file>
@@ -7347,7 +7460,7 @@
   <w:p/>
   <w:tbl>
     <w:tblPr>
-      <w:tblW w:w="5000" w:type="pct"/>
+      <w:tblW w:w="4887" w:type="pct"/>
       <w:tblCellMar>
         <w:left w:w="0" w:type="dxa"/>
         <w:right w:w="0" w:type="dxa"/>
@@ -7355,9 +7468,9 @@
       <w:tblLook w:val="04A0" w:firstRow="1" w:lastRow="0" w:firstColumn="1" w:lastColumn="0" w:noHBand="0" w:noVBand="1"/>
     </w:tblPr>
     <w:tblGrid>
-      <w:gridCol w:w="9120"/>
+      <w:gridCol w:w="9121"/>
       <w:gridCol w:w="187"/>
-      <w:gridCol w:w="4651"/>
+      <w:gridCol w:w="6262"/>
     </w:tblGrid>
     <w:tr>
       <w:trPr>
@@ -7365,7 +7478,7 @@
       </w:trPr>
       <w:tc>
         <w:tcPr>
-          <w:tcW w:w="3267" w:type="pct"/>
+          <w:tcW w:w="2929" w:type="pct"/>
         </w:tcPr>
         <w:p>
           <w:pPr>
@@ -7399,7 +7512,7 @@
               <w:noProof/>
               <w:color w:val="7B7B7B" w:themeColor="accent3" w:themeShade="BF"/>
               <w:sz w:val="24"/>
-              <w:lang w:eastAsia="vi-VN"/>
+              <w:lang w:val="en-US"/>
             </w:rPr>
             <mc:AlternateContent>
               <mc:Choice Requires="wps">
@@ -7410,9 +7523,9 @@
                       <wp:posOffset>0</wp:posOffset>
                     </wp:positionH>
                     <wp:positionV relativeFrom="paragraph">
-                      <wp:posOffset>62865</wp:posOffset>
+                      <wp:posOffset>65405</wp:posOffset>
                     </wp:positionV>
-                    <wp:extent cx="8858250" cy="0"/>
+                    <wp:extent cx="9867900" cy="76200"/>
                     <wp:effectExtent l="0" t="0" r="19050" b="19050"/>
                     <wp:wrapNone/>
                     <wp:docPr id="11" name="Straight Connector 11"/>
@@ -7424,7 +7537,7 @@
                           <wps:spPr>
                             <a:xfrm>
                               <a:off x="0" y="0"/>
-                              <a:ext cx="8858250" cy="0"/>
+                              <a:ext cx="9867900" cy="76200"/>
                             </a:xfrm>
                             <a:prstGeom prst="line">
                               <a:avLst/>
@@ -7466,7 +7579,7 @@
               </mc:Choice>
               <mc:Fallback>
                 <w:pict>
-                  <v:line w14:anchorId="74F4B6D7" id="Straight Connector 11" o:spid="_x0000_s1026" style="position:absolute;z-index:251685888;visibility:visible;mso-wrap-style:square;mso-width-percent:0;mso-height-percent:0;mso-wrap-distance-left:9pt;mso-wrap-distance-top:0;mso-wrap-distance-right:9pt;mso-wrap-distance-bottom:0;mso-position-horizontal:absolute;mso-position-horizontal-relative:text;mso-position-vertical:absolute;mso-position-vertical-relative:text;mso-width-percent:0;mso-height-percent:0;mso-width-relative:margin;mso-height-relative:margin" from="0,4.95pt" to="697.5pt,4.95pt" o:gfxdata="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" strokecolor="#7b7b7b [2406]" strokeweight="1.5pt">
+                  <v:line w14:anchorId="2ECABBF6" id="Straight Connector 11" o:spid="_x0000_s1026" style="position:absolute;z-index:251685888;visibility:visible;mso-wrap-style:square;mso-width-percent:0;mso-height-percent:0;mso-wrap-distance-left:9pt;mso-wrap-distance-top:0;mso-wrap-distance-right:9pt;mso-wrap-distance-bottom:0;mso-position-horizontal:absolute;mso-position-horizontal-relative:text;mso-position-vertical:absolute;mso-position-vertical-relative:text;mso-width-percent:0;mso-height-percent:0;mso-width-relative:margin;mso-height-relative:margin" from="0,5.15pt" to="777pt,11.15pt" o:gfxdata="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" strokecolor="#7b7b7b [2406]" strokeweight="1.5pt">
                     <v:stroke joinstyle="miter"/>
                   </v:line>
                 </w:pict>
@@ -7477,7 +7590,7 @@
       </w:tc>
       <w:tc>
         <w:tcPr>
-          <w:tcW w:w="67" w:type="pct"/>
+          <w:tcW w:w="60" w:type="pct"/>
         </w:tcPr>
         <w:p>
           <w:pPr>
@@ -7491,7 +7604,7 @@
       </w:tc>
       <w:tc>
         <w:tcPr>
-          <w:tcW w:w="1666" w:type="pct"/>
+          <w:tcW w:w="2011" w:type="pct"/>
         </w:tcPr>
         <w:p>
           <w:pPr>
@@ -7532,7 +7645,7 @@
               <w:sz w:val="24"/>
               <w:szCs w:val="24"/>
             </w:rPr>
-            <w:t>7</w:t>
+            <w:t>6</w:t>
           </w:r>
           <w:r>
             <w:rPr>
@@ -9458,7 +9571,7 @@
 </file>
 
 <file path=customXml/itemProps1.xml><?xml version="1.0" encoding="utf-8"?>
-<ds:datastoreItem xmlns:ds="http://schemas.openxmlformats.org/officeDocument/2006/customXml" ds:itemID="{91631A7C-CF24-4D96-AF58-32FB55F26B86}">
+<ds:datastoreItem xmlns:ds="http://schemas.openxmlformats.org/officeDocument/2006/customXml" ds:itemID="{E5302E68-EF3F-4F0E-9273-3026870F1F4C}">
   <ds:schemaRefs>
     <ds:schemaRef ds:uri="http://schemas.openxmlformats.org/officeDocument/2006/bibliography"/>
   </ds:schemaRefs>

</xml_diff>